<commit_message>
updated time and effort distribution
</commit_message>
<xml_diff>
--- a/Documents/Time and Effort Estimation.docx
+++ b/Documents/Time and Effort Estimation.docx
@@ -1,6 +1,6 @@
 
 <file path=word/document.xml><?xml version="1.0" encoding="utf-8"?>
-<w:document xmlns:wpc="http://schemas.microsoft.com/office/word/2010/wordprocessingCanvas" xmlns:cx="http://schemas.microsoft.com/office/drawing/2014/chartex" xmlns:cx1="http://schemas.microsoft.com/office/drawing/2015/9/8/chartex" xmlns:mc="http://schemas.openxmlformats.org/markup-compatibility/2006" xmlns:o="urn:schemas-microsoft-com:office:office" xmlns:r="http://schemas.openxmlformats.org/officeDocument/2006/relationships" xmlns:m="http://schemas.openxmlformats.org/officeDocument/2006/math" xmlns:v="urn:schemas-microsoft-com:vml" xmlns:wp14="http://schemas.microsoft.com/office/word/2010/wordprocessingDrawing" xmlns:wp="http://schemas.openxmlformats.org/drawingml/2006/wordprocessingDrawing" xmlns:w10="urn:schemas-microsoft-com:office:word" xmlns:w="http://schemas.openxmlformats.org/wordprocessingml/2006/main" xmlns:w14="http://schemas.microsoft.com/office/word/2010/wordml" xmlns:w15="http://schemas.microsoft.com/office/word/2012/wordml" xmlns:w16se="http://schemas.microsoft.com/office/word/2015/wordml/symex" xmlns:wpg="http://schemas.microsoft.com/office/word/2010/wordprocessingGroup" xmlns:wpi="http://schemas.microsoft.com/office/word/2010/wordprocessingInk" xmlns:wne="http://schemas.microsoft.com/office/word/2006/wordml" xmlns:wps="http://schemas.microsoft.com/office/word/2010/wordprocessingShape" mc:Ignorable="w14 w15 w16se wp14">
+<w:document xmlns:wpc="http://schemas.microsoft.com/office/word/2010/wordprocessingCanvas" xmlns:cx="http://schemas.microsoft.com/office/drawing/2014/chartex" xmlns:cx1="http://schemas.microsoft.com/office/drawing/2015/9/8/chartex" xmlns:cx2="http://schemas.microsoft.com/office/drawing/2015/10/21/chartex" xmlns:cx3="http://schemas.microsoft.com/office/drawing/2016/5/9/chartex" xmlns:cx4="http://schemas.microsoft.com/office/drawing/2016/5/10/chartex" xmlns:cx5="http://schemas.microsoft.com/office/drawing/2016/5/11/chartex" xmlns:cx6="http://schemas.microsoft.com/office/drawing/2016/5/12/chartex" xmlns:cx7="http://schemas.microsoft.com/office/drawing/2016/5/13/chartex" xmlns:cx8="http://schemas.microsoft.com/office/drawing/2016/5/14/chartex" xmlns:mc="http://schemas.openxmlformats.org/markup-compatibility/2006" xmlns:aink="http://schemas.microsoft.com/office/drawing/2016/ink" xmlns:am3d="http://schemas.microsoft.com/office/drawing/2017/model3d" xmlns:o="urn:schemas-microsoft-com:office:office" xmlns:r="http://schemas.openxmlformats.org/officeDocument/2006/relationships" xmlns:m="http://schemas.openxmlformats.org/officeDocument/2006/math" xmlns:v="urn:schemas-microsoft-com:vml" xmlns:wp14="http://schemas.microsoft.com/office/word/2010/wordprocessingDrawing" xmlns:wp="http://schemas.openxmlformats.org/drawingml/2006/wordprocessingDrawing" xmlns:w10="urn:schemas-microsoft-com:office:word" xmlns:w="http://schemas.openxmlformats.org/wordprocessingml/2006/main" xmlns:w14="http://schemas.microsoft.com/office/word/2010/wordml" xmlns:w15="http://schemas.microsoft.com/office/word/2012/wordml" xmlns:w16cid="http://schemas.microsoft.com/office/word/2016/wordml/cid" xmlns:w16se="http://schemas.microsoft.com/office/word/2015/wordml/symex" xmlns:wpg="http://schemas.microsoft.com/office/word/2010/wordprocessingGroup" xmlns:wpi="http://schemas.microsoft.com/office/word/2010/wordprocessingInk" xmlns:wne="http://schemas.microsoft.com/office/word/2006/wordml" xmlns:wps="http://schemas.microsoft.com/office/word/2010/wordprocessingShape" mc:Ignorable="w14 w15 w16se w16cid wp14">
   <w:body>
     <w:p>
       <w:pPr>
@@ -78,8 +78,6 @@
         </w:rPr>
         <w:t>h person working per week in GDP 1: 37 hours</w:t>
       </w:r>
-      <w:bookmarkStart w:id="0" w:name="_GoBack"/>
-      <w:bookmarkEnd w:id="0"/>
     </w:p>
     <w:p>
       <w:pPr>
@@ -408,7 +406,27 @@
           <w:sz w:val="24"/>
           <w:szCs w:val="24"/>
         </w:rPr>
-        <w:t>1 each person will spend about 6</w:t>
+        <w:t>1 each person spen</w:t>
+      </w:r>
+      <w:r>
+        <w:rPr>
+          <w:rFonts w:ascii="Times New Roman" w:hAnsi="Times New Roman" w:cs="Times New Roman"/>
+          <w:bCs/>
+          <w:color w:val="000000"/>
+          <w:sz w:val="24"/>
+          <w:szCs w:val="24"/>
+        </w:rPr>
+        <w:t>t</w:t>
+      </w:r>
+      <w:r>
+        <w:rPr>
+          <w:rFonts w:ascii="Times New Roman" w:hAnsi="Times New Roman" w:cs="Times New Roman"/>
+          <w:bCs/>
+          <w:color w:val="000000"/>
+          <w:sz w:val="24"/>
+          <w:szCs w:val="24"/>
+        </w:rPr>
+        <w:t xml:space="preserve"> about 6</w:t>
       </w:r>
       <w:r>
         <w:rPr>
@@ -428,7 +446,49 @@
           <w:sz w:val="24"/>
           <w:szCs w:val="24"/>
         </w:rPr>
-        <w:t xml:space="preserve"> we will have a team meetings for about 5 hours. Along with this we also had client meetings for about</w:t>
+        <w:t xml:space="preserve"> we </w:t>
+      </w:r>
+      <w:r>
+        <w:rPr>
+          <w:rFonts w:ascii="Times New Roman" w:hAnsi="Times New Roman" w:cs="Times New Roman"/>
+          <w:bCs/>
+          <w:color w:val="000000"/>
+          <w:sz w:val="24"/>
+          <w:szCs w:val="24"/>
+        </w:rPr>
+        <w:t>had</w:t>
+      </w:r>
+      <w:r>
+        <w:rPr>
+          <w:rFonts w:ascii="Times New Roman" w:hAnsi="Times New Roman" w:cs="Times New Roman"/>
+          <w:bCs/>
+          <w:color w:val="000000"/>
+          <w:sz w:val="24"/>
+          <w:szCs w:val="24"/>
+        </w:rPr>
+        <w:t xml:space="preserve"> </w:t>
+      </w:r>
+      <w:proofErr w:type="gramStart"/>
+      <w:r>
+        <w:rPr>
+          <w:rFonts w:ascii="Times New Roman" w:hAnsi="Times New Roman" w:cs="Times New Roman"/>
+          <w:bCs/>
+          <w:color w:val="000000"/>
+          <w:sz w:val="24"/>
+          <w:szCs w:val="24"/>
+        </w:rPr>
+        <w:t>a team meetings</w:t>
+      </w:r>
+      <w:proofErr w:type="gramEnd"/>
+      <w:r>
+        <w:rPr>
+          <w:rFonts w:ascii="Times New Roman" w:hAnsi="Times New Roman" w:cs="Times New Roman"/>
+          <w:bCs/>
+          <w:color w:val="000000"/>
+          <w:sz w:val="24"/>
+          <w:szCs w:val="24"/>
+        </w:rPr>
+        <w:t xml:space="preserve"> for about 5 hours. Along with this we also had client meetings for about</w:t>
       </w:r>
       <w:r>
         <w:rPr>
@@ -868,7 +928,87 @@
           <w:sz w:val="24"/>
           <w:szCs w:val="24"/>
         </w:rPr>
-        <w:t xml:space="preserve"> each person will spend 2 hours each day in weekdays and in weekends we will have a team meetings of duration 2 hours. We will also be attending the client meeting of 1 hour in a particular week which on an aggregate gives 15 hours.</w:t>
+        <w:t xml:space="preserve"> each person spen</w:t>
+      </w:r>
+      <w:r>
+        <w:rPr>
+          <w:rFonts w:ascii="Times New Roman" w:hAnsi="Times New Roman" w:cs="Times New Roman"/>
+          <w:bCs/>
+          <w:color w:val="000000"/>
+          <w:sz w:val="24"/>
+          <w:szCs w:val="24"/>
+        </w:rPr>
+        <w:t>t</w:t>
+      </w:r>
+      <w:r>
+        <w:rPr>
+          <w:rFonts w:ascii="Times New Roman" w:hAnsi="Times New Roman" w:cs="Times New Roman"/>
+          <w:bCs/>
+          <w:color w:val="000000"/>
+          <w:sz w:val="24"/>
+          <w:szCs w:val="24"/>
+        </w:rPr>
+        <w:t xml:space="preserve"> 2 hours each day in weekdays and in weekends we </w:t>
+      </w:r>
+      <w:r>
+        <w:rPr>
+          <w:rFonts w:ascii="Times New Roman" w:hAnsi="Times New Roman" w:cs="Times New Roman"/>
+          <w:bCs/>
+          <w:color w:val="000000"/>
+          <w:sz w:val="24"/>
+          <w:szCs w:val="24"/>
+        </w:rPr>
+        <w:t>had</w:t>
+      </w:r>
+      <w:r>
+        <w:rPr>
+          <w:rFonts w:ascii="Times New Roman" w:hAnsi="Times New Roman" w:cs="Times New Roman"/>
+          <w:bCs/>
+          <w:color w:val="000000"/>
+          <w:sz w:val="24"/>
+          <w:szCs w:val="24"/>
+        </w:rPr>
+        <w:t xml:space="preserve"> team meetings of duration 2 hours. We also attend</w:t>
+      </w:r>
+      <w:r>
+        <w:rPr>
+          <w:rFonts w:ascii="Times New Roman" w:hAnsi="Times New Roman" w:cs="Times New Roman"/>
+          <w:bCs/>
+          <w:color w:val="000000"/>
+          <w:sz w:val="24"/>
+          <w:szCs w:val="24"/>
+        </w:rPr>
+        <w:t>ed</w:t>
+      </w:r>
+      <w:r>
+        <w:rPr>
+          <w:rFonts w:ascii="Times New Roman" w:hAnsi="Times New Roman" w:cs="Times New Roman"/>
+          <w:bCs/>
+          <w:color w:val="000000"/>
+          <w:sz w:val="24"/>
+          <w:szCs w:val="24"/>
+        </w:rPr>
+        <w:t xml:space="preserve"> the client meeting of 1 hour in a </w:t>
+      </w:r>
+      <w:r>
+        <w:rPr>
+          <w:rFonts w:ascii="Times New Roman" w:hAnsi="Times New Roman" w:cs="Times New Roman"/>
+          <w:bCs/>
+          <w:color w:val="000000"/>
+          <w:sz w:val="24"/>
+          <w:szCs w:val="24"/>
+        </w:rPr>
+        <w:t>week</w:t>
+      </w:r>
+      <w:r>
+        <w:rPr>
+          <w:rFonts w:ascii="Times New Roman" w:hAnsi="Times New Roman" w:cs="Times New Roman"/>
+          <w:bCs/>
+          <w:color w:val="000000"/>
+          <w:sz w:val="24"/>
+          <w:szCs w:val="24"/>
+        </w:rPr>
+        <w:t xml:space="preserve"> which on an aggregate gives 15 hours.</w:t>
       </w:r>
     </w:p>
     <w:p>
@@ -1198,12 +1338,49 @@
           <w:color w:val="000000"/>
         </w:rPr>
       </w:pPr>
-      <w:r>
-        <w:rPr>
-          <w:bCs/>
-          <w:color w:val="000000"/>
-        </w:rPr>
-        <w:t xml:space="preserve">So we are spending about 15 hours per person per week which makes a total of 15*7 = 105 hours per week per team. </w:t>
+      <w:proofErr w:type="gramStart"/>
+      <w:r>
+        <w:rPr>
+          <w:bCs/>
+          <w:color w:val="000000"/>
+        </w:rPr>
+        <w:t>So</w:t>
+      </w:r>
+      <w:proofErr w:type="gramEnd"/>
+      <w:r>
+        <w:rPr>
+          <w:bCs/>
+          <w:color w:val="000000"/>
+        </w:rPr>
+        <w:t xml:space="preserve"> we</w:t>
+      </w:r>
+      <w:r>
+        <w:rPr>
+          <w:bCs/>
+          <w:color w:val="000000"/>
+        </w:rPr>
+        <w:t xml:space="preserve"> </w:t>
+      </w:r>
+      <w:r>
+        <w:rPr>
+          <w:bCs/>
+          <w:color w:val="000000"/>
+        </w:rPr>
+        <w:t>spen</w:t>
+      </w:r>
+      <w:r>
+        <w:rPr>
+          <w:bCs/>
+          <w:color w:val="000000"/>
+        </w:rPr>
+        <w:t>t</w:t>
+      </w:r>
+      <w:r>
+        <w:rPr>
+          <w:bCs/>
+          <w:color w:val="000000"/>
+        </w:rPr>
+        <w:t xml:space="preserve"> about 15 hours per person per week which makes a total of 15*7 = 105 hours per week per team. </w:t>
       </w:r>
     </w:p>
     <w:p>
@@ -1316,8 +1493,82 @@
           <w:sz w:val="24"/>
           <w:szCs w:val="24"/>
         </w:rPr>
-        <w:t>In this 15 hours of the GDP-II course each and every person would be working on coding around 60 lines of précised code per week and would contribute around 900 lines of code for the overall project.  So the total number of lines of code that we have estimated to generate for the project is around 900 * 7 = 6300 lines of code.</w:t>
-      </w:r>
+        <w:t xml:space="preserve">In this 15 hours of the GDP-II course </w:t>
+      </w:r>
+      <w:r>
+        <w:rPr>
+          <w:rFonts w:ascii="Times New Roman" w:hAnsi="Times New Roman" w:cs="Times New Roman"/>
+          <w:color w:val="000000"/>
+          <w:sz w:val="24"/>
+          <w:szCs w:val="24"/>
+        </w:rPr>
+        <w:t>each</w:t>
+      </w:r>
+      <w:r>
+        <w:rPr>
+          <w:rFonts w:ascii="Times New Roman" w:hAnsi="Times New Roman" w:cs="Times New Roman"/>
+          <w:color w:val="000000"/>
+          <w:sz w:val="24"/>
+          <w:szCs w:val="24"/>
+        </w:rPr>
+        <w:t xml:space="preserve"> person work</w:t>
+      </w:r>
+      <w:r>
+        <w:rPr>
+          <w:rFonts w:ascii="Times New Roman" w:hAnsi="Times New Roman" w:cs="Times New Roman"/>
+          <w:color w:val="000000"/>
+          <w:sz w:val="24"/>
+          <w:szCs w:val="24"/>
+        </w:rPr>
+        <w:t>ed</w:t>
+      </w:r>
+      <w:r>
+        <w:rPr>
+          <w:rFonts w:ascii="Times New Roman" w:hAnsi="Times New Roman" w:cs="Times New Roman"/>
+          <w:color w:val="000000"/>
+          <w:sz w:val="24"/>
+          <w:szCs w:val="24"/>
+        </w:rPr>
+        <w:t xml:space="preserve"> on coding around 60 lines of précised code per week</w:t>
+      </w:r>
+      <w:r>
+        <w:rPr>
+          <w:rFonts w:ascii="Times New Roman" w:hAnsi="Times New Roman" w:cs="Times New Roman"/>
+          <w:color w:val="000000"/>
+          <w:sz w:val="24"/>
+          <w:szCs w:val="24"/>
+        </w:rPr>
+        <w:t xml:space="preserve">, completed the unit testing and integration testing </w:t>
+      </w:r>
+      <w:r>
+        <w:rPr>
+          <w:rFonts w:ascii="Times New Roman" w:hAnsi="Times New Roman" w:cs="Times New Roman"/>
+          <w:color w:val="000000"/>
+          <w:sz w:val="24"/>
+          <w:szCs w:val="24"/>
+        </w:rPr>
+        <w:t>and contribute</w:t>
+      </w:r>
+      <w:r>
+        <w:rPr>
+          <w:rFonts w:ascii="Times New Roman" w:hAnsi="Times New Roman" w:cs="Times New Roman"/>
+          <w:color w:val="000000"/>
+          <w:sz w:val="24"/>
+          <w:szCs w:val="24"/>
+        </w:rPr>
+        <w:t>d</w:t>
+      </w:r>
+      <w:r>
+        <w:rPr>
+          <w:rFonts w:ascii="Times New Roman" w:hAnsi="Times New Roman" w:cs="Times New Roman"/>
+          <w:color w:val="000000"/>
+          <w:sz w:val="24"/>
+          <w:szCs w:val="24"/>
+        </w:rPr>
+        <w:t xml:space="preserve"> around 900 lines of code for the overall project.  So the total number of lines of code that we have estimated to generate for the project is around 900 * 7 = 6300 lines of code.</w:t>
+      </w:r>
+      <w:bookmarkStart w:id="0" w:name="_GoBack"/>
+      <w:bookmarkEnd w:id="0"/>
     </w:p>
     <w:p/>
     <w:sectPr>
@@ -1332,7 +1583,7 @@
 </file>
 
 <file path=word/endnotes.xml><?xml version="1.0" encoding="utf-8"?>
-<w:endnotes xmlns:wpc="http://schemas.microsoft.com/office/word/2010/wordprocessingCanvas" xmlns:cx="http://schemas.microsoft.com/office/drawing/2014/chartex" xmlns:cx1="http://schemas.microsoft.com/office/drawing/2015/9/8/chartex" xmlns:mc="http://schemas.openxmlformats.org/markup-compatibility/2006" xmlns:o="urn:schemas-microsoft-com:office:office" xmlns:r="http://schemas.openxmlformats.org/officeDocument/2006/relationships" xmlns:m="http://schemas.openxmlformats.org/officeDocument/2006/math" xmlns:v="urn:schemas-microsoft-com:vml" xmlns:wp14="http://schemas.microsoft.com/office/word/2010/wordprocessingDrawing" xmlns:wp="http://schemas.openxmlformats.org/drawingml/2006/wordprocessingDrawing" xmlns:w10="urn:schemas-microsoft-com:office:word" xmlns:w="http://schemas.openxmlformats.org/wordprocessingml/2006/main" xmlns:w14="http://schemas.microsoft.com/office/word/2010/wordml" xmlns:w15="http://schemas.microsoft.com/office/word/2012/wordml" xmlns:w16se="http://schemas.microsoft.com/office/word/2015/wordml/symex" xmlns:wpg="http://schemas.microsoft.com/office/word/2010/wordprocessingGroup" xmlns:wpi="http://schemas.microsoft.com/office/word/2010/wordprocessingInk" xmlns:wne="http://schemas.microsoft.com/office/word/2006/wordml" xmlns:wps="http://schemas.microsoft.com/office/word/2010/wordprocessingShape" mc:Ignorable="w14 w15 w16se wp14">
+<w:endnotes xmlns:wpc="http://schemas.microsoft.com/office/word/2010/wordprocessingCanvas" xmlns:cx="http://schemas.microsoft.com/office/drawing/2014/chartex" xmlns:cx1="http://schemas.microsoft.com/office/drawing/2015/9/8/chartex" xmlns:cx2="http://schemas.microsoft.com/office/drawing/2015/10/21/chartex" xmlns:cx3="http://schemas.microsoft.com/office/drawing/2016/5/9/chartex" xmlns:cx4="http://schemas.microsoft.com/office/drawing/2016/5/10/chartex" xmlns:cx5="http://schemas.microsoft.com/office/drawing/2016/5/11/chartex" xmlns:cx6="http://schemas.microsoft.com/office/drawing/2016/5/12/chartex" xmlns:cx7="http://schemas.microsoft.com/office/drawing/2016/5/13/chartex" xmlns:cx8="http://schemas.microsoft.com/office/drawing/2016/5/14/chartex" xmlns:mc="http://schemas.openxmlformats.org/markup-compatibility/2006" xmlns:aink="http://schemas.microsoft.com/office/drawing/2016/ink" xmlns:am3d="http://schemas.microsoft.com/office/drawing/2017/model3d" xmlns:o="urn:schemas-microsoft-com:office:office" xmlns:r="http://schemas.openxmlformats.org/officeDocument/2006/relationships" xmlns:m="http://schemas.openxmlformats.org/officeDocument/2006/math" xmlns:v="urn:schemas-microsoft-com:vml" xmlns:wp14="http://schemas.microsoft.com/office/word/2010/wordprocessingDrawing" xmlns:wp="http://schemas.openxmlformats.org/drawingml/2006/wordprocessingDrawing" xmlns:w10="urn:schemas-microsoft-com:office:word" xmlns:w="http://schemas.openxmlformats.org/wordprocessingml/2006/main" xmlns:w14="http://schemas.microsoft.com/office/word/2010/wordml" xmlns:w15="http://schemas.microsoft.com/office/word/2012/wordml" xmlns:w16cid="http://schemas.microsoft.com/office/word/2016/wordml/cid" xmlns:w16se="http://schemas.microsoft.com/office/word/2015/wordml/symex" xmlns:wpg="http://schemas.microsoft.com/office/word/2010/wordprocessingGroup" xmlns:wpi="http://schemas.microsoft.com/office/word/2010/wordprocessingInk" xmlns:wne="http://schemas.microsoft.com/office/word/2006/wordml" xmlns:wps="http://schemas.microsoft.com/office/word/2010/wordprocessingShape" mc:Ignorable="w14 w15 w16se w16cid wp14">
   <w:endnote w:type="separator" w:id="-1">
     <w:p>
       <w:pPr>
@@ -1357,7 +1608,7 @@
 </file>
 
 <file path=word/footnotes.xml><?xml version="1.0" encoding="utf-8"?>
-<w:footnotes xmlns:wpc="http://schemas.microsoft.com/office/word/2010/wordprocessingCanvas" xmlns:cx="http://schemas.microsoft.com/office/drawing/2014/chartex" xmlns:cx1="http://schemas.microsoft.com/office/drawing/2015/9/8/chartex" xmlns:mc="http://schemas.openxmlformats.org/markup-compatibility/2006" xmlns:o="urn:schemas-microsoft-com:office:office" xmlns:r="http://schemas.openxmlformats.org/officeDocument/2006/relationships" xmlns:m="http://schemas.openxmlformats.org/officeDocument/2006/math" xmlns:v="urn:schemas-microsoft-com:vml" xmlns:wp14="http://schemas.microsoft.com/office/word/2010/wordprocessingDrawing" xmlns:wp="http://schemas.openxmlformats.org/drawingml/2006/wordprocessingDrawing" xmlns:w10="urn:schemas-microsoft-com:office:word" xmlns:w="http://schemas.openxmlformats.org/wordprocessingml/2006/main" xmlns:w14="http://schemas.microsoft.com/office/word/2010/wordml" xmlns:w15="http://schemas.microsoft.com/office/word/2012/wordml" xmlns:w16se="http://schemas.microsoft.com/office/word/2015/wordml/symex" xmlns:wpg="http://schemas.microsoft.com/office/word/2010/wordprocessingGroup" xmlns:wpi="http://schemas.microsoft.com/office/word/2010/wordprocessingInk" xmlns:wne="http://schemas.microsoft.com/office/word/2006/wordml" xmlns:wps="http://schemas.microsoft.com/office/word/2010/wordprocessingShape" mc:Ignorable="w14 w15 w16se wp14">
+<w:footnotes xmlns:wpc="http://schemas.microsoft.com/office/word/2010/wordprocessingCanvas" xmlns:cx="http://schemas.microsoft.com/office/drawing/2014/chartex" xmlns:cx1="http://schemas.microsoft.com/office/drawing/2015/9/8/chartex" xmlns:cx2="http://schemas.microsoft.com/office/drawing/2015/10/21/chartex" xmlns:cx3="http://schemas.microsoft.com/office/drawing/2016/5/9/chartex" xmlns:cx4="http://schemas.microsoft.com/office/drawing/2016/5/10/chartex" xmlns:cx5="http://schemas.microsoft.com/office/drawing/2016/5/11/chartex" xmlns:cx6="http://schemas.microsoft.com/office/drawing/2016/5/12/chartex" xmlns:cx7="http://schemas.microsoft.com/office/drawing/2016/5/13/chartex" xmlns:cx8="http://schemas.microsoft.com/office/drawing/2016/5/14/chartex" xmlns:mc="http://schemas.openxmlformats.org/markup-compatibility/2006" xmlns:aink="http://schemas.microsoft.com/office/drawing/2016/ink" xmlns:am3d="http://schemas.microsoft.com/office/drawing/2017/model3d" xmlns:o="urn:schemas-microsoft-com:office:office" xmlns:r="http://schemas.openxmlformats.org/officeDocument/2006/relationships" xmlns:m="http://schemas.openxmlformats.org/officeDocument/2006/math" xmlns:v="urn:schemas-microsoft-com:vml" xmlns:wp14="http://schemas.microsoft.com/office/word/2010/wordprocessingDrawing" xmlns:wp="http://schemas.openxmlformats.org/drawingml/2006/wordprocessingDrawing" xmlns:w10="urn:schemas-microsoft-com:office:word" xmlns:w="http://schemas.openxmlformats.org/wordprocessingml/2006/main" xmlns:w14="http://schemas.microsoft.com/office/word/2010/wordml" xmlns:w15="http://schemas.microsoft.com/office/word/2012/wordml" xmlns:w16cid="http://schemas.microsoft.com/office/word/2016/wordml/cid" xmlns:w16se="http://schemas.microsoft.com/office/word/2015/wordml/symex" xmlns:wpg="http://schemas.microsoft.com/office/word/2010/wordprocessingGroup" xmlns:wpi="http://schemas.microsoft.com/office/word/2010/wordprocessingInk" xmlns:wne="http://schemas.microsoft.com/office/word/2006/wordml" xmlns:wps="http://schemas.microsoft.com/office/word/2010/wordprocessingShape" mc:Ignorable="w14 w15 w16se w16cid wp14">
   <w:footnote w:type="separator" w:id="-1">
     <w:p>
       <w:pPr>
@@ -1382,7 +1633,7 @@
 </file>
 
 <file path=word/header1.xml><?xml version="1.0" encoding="utf-8"?>
-<w:hdr xmlns:wpc="http://schemas.microsoft.com/office/word/2010/wordprocessingCanvas" xmlns:cx="http://schemas.microsoft.com/office/drawing/2014/chartex" xmlns:cx1="http://schemas.microsoft.com/office/drawing/2015/9/8/chartex" xmlns:mc="http://schemas.openxmlformats.org/markup-compatibility/2006" xmlns:o="urn:schemas-microsoft-com:office:office" xmlns:r="http://schemas.openxmlformats.org/officeDocument/2006/relationships" xmlns:m="http://schemas.openxmlformats.org/officeDocument/2006/math" xmlns:v="urn:schemas-microsoft-com:vml" xmlns:wp14="http://schemas.microsoft.com/office/word/2010/wordprocessingDrawing" xmlns:wp="http://schemas.openxmlformats.org/drawingml/2006/wordprocessingDrawing" xmlns:w10="urn:schemas-microsoft-com:office:word" xmlns:w="http://schemas.openxmlformats.org/wordprocessingml/2006/main" xmlns:w14="http://schemas.microsoft.com/office/word/2010/wordml" xmlns:w15="http://schemas.microsoft.com/office/word/2012/wordml" xmlns:w16se="http://schemas.microsoft.com/office/word/2015/wordml/symex" xmlns:wpg="http://schemas.microsoft.com/office/word/2010/wordprocessingGroup" xmlns:wpi="http://schemas.microsoft.com/office/word/2010/wordprocessingInk" xmlns:wne="http://schemas.microsoft.com/office/word/2006/wordml" xmlns:wps="http://schemas.microsoft.com/office/word/2010/wordprocessingShape" mc:Ignorable="w14 w15 w16se wp14">
+<w:hdr xmlns:wpc="http://schemas.microsoft.com/office/word/2010/wordprocessingCanvas" xmlns:cx="http://schemas.microsoft.com/office/drawing/2014/chartex" xmlns:cx1="http://schemas.microsoft.com/office/drawing/2015/9/8/chartex" xmlns:cx2="http://schemas.microsoft.com/office/drawing/2015/10/21/chartex" xmlns:cx3="http://schemas.microsoft.com/office/drawing/2016/5/9/chartex" xmlns:cx4="http://schemas.microsoft.com/office/drawing/2016/5/10/chartex" xmlns:cx5="http://schemas.microsoft.com/office/drawing/2016/5/11/chartex" xmlns:cx6="http://schemas.microsoft.com/office/drawing/2016/5/12/chartex" xmlns:cx7="http://schemas.microsoft.com/office/drawing/2016/5/13/chartex" xmlns:cx8="http://schemas.microsoft.com/office/drawing/2016/5/14/chartex" xmlns:mc="http://schemas.openxmlformats.org/markup-compatibility/2006" xmlns:aink="http://schemas.microsoft.com/office/drawing/2016/ink" xmlns:am3d="http://schemas.microsoft.com/office/drawing/2017/model3d" xmlns:o="urn:schemas-microsoft-com:office:office" xmlns:r="http://schemas.openxmlformats.org/officeDocument/2006/relationships" xmlns:m="http://schemas.openxmlformats.org/officeDocument/2006/math" xmlns:v="urn:schemas-microsoft-com:vml" xmlns:wp14="http://schemas.microsoft.com/office/word/2010/wordprocessingDrawing" xmlns:wp="http://schemas.openxmlformats.org/drawingml/2006/wordprocessingDrawing" xmlns:w10="urn:schemas-microsoft-com:office:word" xmlns:w="http://schemas.openxmlformats.org/wordprocessingml/2006/main" xmlns:w14="http://schemas.microsoft.com/office/word/2010/wordml" xmlns:w15="http://schemas.microsoft.com/office/word/2012/wordml" xmlns:w16cid="http://schemas.microsoft.com/office/word/2016/wordml/cid" xmlns:w16se="http://schemas.microsoft.com/office/word/2015/wordml/symex" xmlns:wpg="http://schemas.microsoft.com/office/word/2010/wordprocessingGroup" xmlns:wpi="http://schemas.microsoft.com/office/word/2010/wordprocessingInk" xmlns:wne="http://schemas.microsoft.com/office/word/2006/wordml" xmlns:wps="http://schemas.microsoft.com/office/word/2010/wordprocessingShape" mc:Ignorable="w14 w15 w16se w16cid wp14">
   <w:p>
     <w:pPr>
       <w:pStyle w:val="Header"/>
@@ -1449,19 +1700,14 @@
     </w:r>
     <w:r>
       <w:tab/>
-    </w:r>
-    <w:r>
-      <w:t>Stude</w:t>
-    </w:r>
-    <w:r>
-      <w:t>nt Attendance Tracker Time and Effort</w:t>
+      <w:t>Student Attendance Tracker Time and Effort</w:t>
     </w:r>
   </w:p>
 </w:hdr>
 </file>
 
 <file path=word/styles.xml><?xml version="1.0" encoding="utf-8"?>
-<w:styles xmlns:mc="http://schemas.openxmlformats.org/markup-compatibility/2006" xmlns:r="http://schemas.openxmlformats.org/officeDocument/2006/relationships" xmlns:w="http://schemas.openxmlformats.org/wordprocessingml/2006/main" xmlns:w14="http://schemas.microsoft.com/office/word/2010/wordml" xmlns:w15="http://schemas.microsoft.com/office/word/2012/wordml" xmlns:w16se="http://schemas.microsoft.com/office/word/2015/wordml/symex" mc:Ignorable="w14 w15 w16se">
+<w:styles xmlns:mc="http://schemas.openxmlformats.org/markup-compatibility/2006" xmlns:r="http://schemas.openxmlformats.org/officeDocument/2006/relationships" xmlns:w="http://schemas.openxmlformats.org/wordprocessingml/2006/main" xmlns:w14="http://schemas.microsoft.com/office/word/2010/wordml" xmlns:w15="http://schemas.microsoft.com/office/word/2012/wordml" xmlns:w16cid="http://schemas.microsoft.com/office/word/2016/wordml/cid" xmlns:w16se="http://schemas.microsoft.com/office/word/2015/wordml/symex" mc:Ignorable="w14 w15 w16se w16cid">
   <w:docDefaults>
     <w:rPrDefault>
       <w:rPr>
@@ -1477,7 +1723,7 @@
       </w:pPr>
     </w:pPrDefault>
   </w:docDefaults>
-  <w:latentStyles w:defLockedState="0" w:defUIPriority="99" w:defSemiHidden="0" w:defUnhideWhenUsed="0" w:defQFormat="0" w:count="371">
+  <w:latentStyles w:defLockedState="0" w:defUIPriority="99" w:defSemiHidden="0" w:defUnhideWhenUsed="0" w:defQFormat="0" w:count="375">
     <w:lsdException w:name="Normal" w:uiPriority="0" w:qFormat="1"/>
     <w:lsdException w:name="heading 1" w:uiPriority="9" w:qFormat="1"/>
     <w:lsdException w:name="heading 2" w:semiHidden="1" w:uiPriority="9" w:unhideWhenUsed="1" w:qFormat="1"/>
@@ -1583,7 +1829,6 @@
     <w:lsdException w:name="HTML Sample" w:semiHidden="1" w:unhideWhenUsed="1"/>
     <w:lsdException w:name="HTML Typewriter" w:semiHidden="1" w:unhideWhenUsed="1"/>
     <w:lsdException w:name="HTML Variable" w:semiHidden="1" w:unhideWhenUsed="1"/>
-    <w:lsdException w:name="Normal Table" w:semiHidden="1" w:unhideWhenUsed="1"/>
     <w:lsdException w:name="annotation subject" w:semiHidden="1" w:unhideWhenUsed="1"/>
     <w:lsdException w:name="No List" w:semiHidden="1" w:unhideWhenUsed="1"/>
     <w:lsdException w:name="Outline List 1" w:semiHidden="1" w:unhideWhenUsed="1"/>
@@ -1627,10 +1872,8 @@
     <w:lsdException w:name="Table Elegant" w:semiHidden="1" w:unhideWhenUsed="1"/>
     <w:lsdException w:name="Table Professional" w:semiHidden="1" w:unhideWhenUsed="1"/>
     <w:lsdException w:name="Table Subtle 1" w:semiHidden="1" w:unhideWhenUsed="1"/>
-    <w:lsdException w:name="Table Subtle 2" w:semiHidden="1" w:unhideWhenUsed="1"/>
     <w:lsdException w:name="Table Web 1" w:semiHidden="1" w:unhideWhenUsed="1"/>
     <w:lsdException w:name="Table Web 2" w:semiHidden="1" w:unhideWhenUsed="1"/>
-    <w:lsdException w:name="Table Web 3" w:semiHidden="1" w:unhideWhenUsed="1"/>
     <w:lsdException w:name="Balloon Text" w:semiHidden="1" w:unhideWhenUsed="1"/>
     <w:lsdException w:name="Table Grid" w:uiPriority="39"/>
     <w:lsdException w:name="Table Theme" w:semiHidden="1" w:unhideWhenUsed="1"/>
@@ -1849,6 +2092,10 @@
     <w:lsdException w:name="List Table 5 Dark Accent 6" w:uiPriority="50"/>
     <w:lsdException w:name="List Table 6 Colorful Accent 6" w:uiPriority="51"/>
     <w:lsdException w:name="List Table 7 Colorful Accent 6" w:uiPriority="52"/>
+    <w:lsdException w:name="Mention" w:semiHidden="1" w:unhideWhenUsed="1"/>
+    <w:lsdException w:name="Smart Hyperlink" w:semiHidden="1" w:unhideWhenUsed="1"/>
+    <w:lsdException w:name="Hashtag" w:semiHidden="1" w:unhideWhenUsed="1"/>
+    <w:lsdException w:name="Unresolved Mention" w:semiHidden="1" w:unhideWhenUsed="1"/>
   </w:latentStyles>
   <w:style w:type="paragraph" w:default="1" w:styleId="Normal">
     <w:name w:val="Normal"/>

</xml_diff>